<commit_message>
Add BAB III METODOLOGI PENELITIAN content to lapskripsi.docx
Co-authored-by: sfatimahmahasiswa-debug <260695249+sfatimahmahasiswa-debug@users.noreply.github.com>
</commit_message>
<xml_diff>
--- a/lapskripsi.docx
+++ b/lapskripsi.docx
@@ -14044,12 +14044,7 @@
         </w:rPr>
       </w:pPr>
       <w:r>
-        <w:rPr>
-          <w:sz w:val="24"/>
-          <w:szCs w:val="24"/>
-          <w:lang w:val="id"/>
-        </w:rPr>
-        <w:t xml:space="preserve">PT Gema Cendekia Gemilang (biasa disingkat GCG) didirikan sebagai </w:t>
+        <w:t>Dalam penelitian ini, teknik pengumpulan data dilakukan untuk memperoleh informasi yang akurat dan komprehensif terkait kebutuhan sistem inventori Klinik Harmy Medika. Pengumpulan data menggunakan metode primer dan sekunder sebagai berikut:</w:t>
       </w:r>
     </w:p>
     <w:p>
@@ -14078,6 +14073,14 @@
     </w:p>
     <w:p>
       <w:pPr>
+        <w:pStyle w:val="Normal"/>
+      </w:pPr>
+      <w:r>
+        <w:t xml:space="preserve">Observasi dilakukan dengan mengamati secara langsung proses pengelolaan inventori obat di Klinik Harmy Medika. Pengamatan difokuskan pada alur pengadaan obat, pencatatan stok masuk dan keluar, proses pemantauan persediaan, pengelolaan obat kedaluwarsa, serta kendala yang dihadapi dalam sistem manual yang sedang berjalan. Dari hasil observasi diperoleh gambaran nyata mengenai permasalahan yang ada sehingga dapat diidentifikasi kebutuhan fungsional sistem yang akan dikembangkan.</w:t>
+      </w:r>
+    </w:p>
+    <w:p>
+      <w:pPr>
         <w:pStyle w:val="ListParagraph"/>
         <w:numPr>
           <w:ilvl w:val="0"/>
@@ -14102,6 +14105,14 @@
     </w:p>
     <w:p>
       <w:pPr>
+        <w:pStyle w:val="Normal"/>
+      </w:pPr>
+      <w:r>
+        <w:t xml:space="preserve">Wawancara dilakukan secara langsung kepada pemilik klinik (dokter Timy) dan staf yang bertanggung jawab dalam pengelolaan persediaan obat di Klinik Harmy Medika. Wawancara dilakukan untuk menggali informasi lebih dalam mengenai alur kerja pengadaan barang, permasalahan yang dihadapi dalam sistem manual, kebutuhan fitur-fitur sistem inventori, serta harapan pengguna terhadap sistem yang akan dibangun. Hasil wawancara menjadi landasan dalam penentuan kebutuhan fungsional dan non-fungsional sistem.</w:t>
+      </w:r>
+    </w:p>
+    <w:p>
+      <w:pPr>
         <w:pStyle w:val="ListParagraph"/>
         <w:numPr>
           <w:ilvl w:val="0"/>
@@ -14126,6 +14137,15 @@
     </w:p>
     <w:p>
       <w:pPr>
+        <w:pStyle w:val="Normal"/>
+      </w:pPr>
+      <w:r>
+        <w:t xml:space="preserve">Studi pustaka dilakukan dengan mengumpulkan, membaca, dan menganalisis berbagai sumber literatur yang relevan, meliputi buku teks, jurnal ilmiah, artikel penelitian, serta dokumentasi teknis yang berkaitan dengan sistem inventori, aplikasi berbasis web, metode Rapid Application Development (RAD), pengelolaan obat di klinik, dan teknologi pengembangan sistem informasi. Studi pustaka bertujuan untuk membangun landasan teori yang kuat dan mendukung pengambilan keputusan dalam perancangan sistem.</w:t>
+      </w:r>
+    </w:p>
+    <w:p>
+      <w:pPr>
+        <w:pStyle w:val="Heading2"/>
         <w:spacing w:line="480" w:lineRule="auto"/>
         <w:jc w:val="both"/>
         <w:rPr>
@@ -14145,6 +14165,99 @@
     </w:p>
     <w:p>
       <w:pPr>
+        <w:pStyle w:val="Normal"/>
+      </w:pPr>
+      <w:r>
+        <w:t xml:space="preserve">Metode pengembangan sistem yang digunakan dalam penelitian ini adalah Rapid Application Development (RAD). RAD merupakan model pengembangan perangkat lunak yang menekankan keterlibatan aktif pengguna, pengembangan berbasis prototipe, dan siklus iterasi yang relatif singkat. Metode ini dipilih karena sesuai dengan kebutuhan pengembangan sistem inventori Klinik Harmy Medika yang memerlukan waktu pengembangan yang efisien dengan hasil yang memenuhi kebutuhan pengguna secara langsung.</w:t>
+      </w:r>
+    </w:p>
+    <w:p>
+      <w:pPr>
+        <w:pStyle w:val="Normal"/>
+      </w:pPr>
+      <w:r>
+        <w:t xml:space="preserve">Tahapan pengembangan sistem menggunakan metode RAD dalam penelitian ini adalah sebagai berikut:</w:t>
+      </w:r>
+    </w:p>
+    <w:p>
+      <w:pPr>
+        <w:pStyle w:val="Normal"/>
+      </w:pPr>
+      <w:r>
+        <w:rPr>
+          <w:b/>
+        </w:rPr>
+        <w:t xml:space="preserve">1. Perencanaan Kebutuhan (Requirements Planning)</w:t>
+      </w:r>
+    </w:p>
+    <w:p>
+      <w:pPr>
+        <w:pStyle w:val="Normal"/>
+      </w:pPr>
+      <w:r>
+        <w:t xml:space="preserve">Pada tahap ini dilakukan identifikasi kebutuhan sistem melalui teknik pengumpulan data yang meliputi observasi, wawancara, dan studi pustaka. Tujuan tahap ini adalah untuk memahami proses bisnis yang berjalan di Klinik Harmy Medika, mengidentifikasi permasalahan yang ada, dan menetapkan kebutuhan fungsional serta non-fungsional sistem inventori yang akan dikembangkan. Output dari tahap ini adalah daftar kebutuhan sistem yang telah disepakati bersama pengguna.</w:t>
+      </w:r>
+    </w:p>
+    <w:p>
+      <w:pPr>
+        <w:pStyle w:val="Normal"/>
+      </w:pPr>
+      <w:r>
+        <w:rPr>
+          <w:b/>
+        </w:rPr>
+        <w:t xml:space="preserve">2. Desain Pengguna (User Design)</w:t>
+      </w:r>
+    </w:p>
+    <w:p>
+      <w:pPr>
+        <w:pStyle w:val="Normal"/>
+      </w:pPr>
+      <w:r>
+        <w:t xml:space="preserve">Pada tahap ini dilakukan perancangan sistem berdasarkan kebutuhan yang telah diidentifikasi. Perancangan meliputi pembuatan diagram use case, activity diagram, entity relationship diagram (ERD), perancangan basis data, serta perancangan antarmuka pengguna (user interface). Prototipe awal sistem dikembangkan dan dipresentasikan kepada pengguna untuk mendapatkan umpan balik. Proses ini dilakukan secara iteratif hingga rancangan sistem disetujui oleh pengguna.</w:t>
+      </w:r>
+    </w:p>
+    <w:p>
+      <w:pPr>
+        <w:pStyle w:val="Normal"/>
+      </w:pPr>
+      <w:r>
+        <w:rPr>
+          <w:b/>
+        </w:rPr>
+        <w:t xml:space="preserve">3. Konstruksi (Construction)</w:t>
+      </w:r>
+    </w:p>
+    <w:p>
+      <w:pPr>
+        <w:pStyle w:val="Normal"/>
+      </w:pPr>
+      <w:r>
+        <w:t xml:space="preserve">Pada tahap ini dilakukan pembangunan sistem inventori berbasis web secara aktual berdasarkan rancangan yang telah disetujui. Pengembangan sistem menggunakan teknologi web modern yang meliputi HTML, CSS, JavaScript untuk tampilan antarmuka serta PHP dan MySQL untuk pemrosesan logika bisnis dan penyimpanan data. Sistem yang dibangun mencakup fitur manajemen data obat dan pemasok, pencatatan transaksi barang masuk dan keluar, pemantauan stok secara real-time, notifikasi stok minimum dan obat mendekati kedaluwarsa, serta pembuatan laporan inventori. Pengujian sistem dilakukan secara terus-menerus selama proses konstruksi.</w:t>
+      </w:r>
+    </w:p>
+    <w:p>
+      <w:pPr>
+        <w:pStyle w:val="Normal"/>
+      </w:pPr>
+      <w:r>
+        <w:rPr>
+          <w:b/>
+        </w:rPr>
+        <w:t xml:space="preserve">4. Implementasi (Cutover)</w:t>
+      </w:r>
+    </w:p>
+    <w:p>
+      <w:pPr>
+        <w:pStyle w:val="Normal"/>
+      </w:pPr>
+      <w:r>
+        <w:t xml:space="preserve">Pada tahap terakhir, sistem yang telah selesai dibangun diimplementasikan dan diujicobakan secara langsung di lingkungan Klinik Harmy Medika. Pengujian dilakukan menggunakan metode black box testing untuk memastikan seluruh fungsi sistem berjalan sesuai dengan kebutuhan yang telah ditetapkan. Pada tahap ini juga dilakukan pelatihan kepada pengguna sistem serta evaluasi terhadap kesesuaian sistem dengan kebutuhan operasional klinik.</w:t>
+      </w:r>
+    </w:p>
+    <w:p>
+      <w:pPr>
+        <w:pStyle w:val="Heading2"/>
         <w:widowControl/>
         <w:autoSpaceDE/>
         <w:autoSpaceDN/>
@@ -14170,6 +14283,54 @@
           <w:lang w:val="sv-SE"/>
         </w:rPr>
         <w:br w:type="page"/>
+      </w:r>
+    </w:p>
+    <w:p>
+      <w:pPr>
+        <w:pStyle w:val="Normal"/>
+      </w:pPr>
+      <w:r>
+        <w:t xml:space="preserve">Kerangka pemikiran merupakan gambaran alur berpikir yang digunakan peneliti dalam memecahkan permasalahan yang diteliti secara sistematis. Kerangka pemikiran disusun berdasarkan identifikasi masalah yang ditemukan di Klinik Harmy Medika dan solusi yang diusulkan melalui pengembangan sistem inventori berbasis web menggunakan metode Rapid Application Development (RAD).</w:t>
+      </w:r>
+    </w:p>
+    <w:p>
+      <w:pPr>
+        <w:pStyle w:val="Normal"/>
+      </w:pPr>
+      <w:r>
+        <w:t xml:space="preserve">Klinik Harmy Medika saat ini masih melakukan pengelolaan persediaan obat secara manual menggunakan kartu stok dan pencatatan sederhana. Kondisi ini menimbulkan berbagai permasalahan operasional seperti keterlambatan deteksi kehabisan stok, kesulitan dalam pembuatan laporan berkala, potensi overstock pada obat jarang digunakan hingga berujung kedaluwarsa, serta sulitnya pemantauan obat yang membutuhkan pendingin.</w:t>
+      </w:r>
+    </w:p>
+    <w:p>
+      <w:pPr>
+        <w:pStyle w:val="Normal"/>
+      </w:pPr>
+      <w:r>
+        <w:t xml:space="preserve">Berdasarkan permasalahan tersebut, peneliti mengusulkan solusi berupa perancangan dan pembangunan sistem inventori berbasis web yang mampu mengatasi kendala pengelolaan inventori manual. Sistem dikembangkan menggunakan metode RAD sehingga pengguna dapat terlibat aktif dalam setiap tahapan pengembangan dan sistem dapat diselesaikan dalam waktu yang relatif singkat.</w:t>
+      </w:r>
+    </w:p>
+    <w:p>
+      <w:pPr>
+        <w:pStyle w:val="Normal"/>
+      </w:pPr>
+      <w:r>
+        <w:t xml:space="preserve">Secara sistematis, kerangka pemikiran penelitian ini dapat digambarkan sebagai berikut:</w:t>
+      </w:r>
+    </w:p>
+    <w:p>
+      <w:pPr>
+        <w:pStyle w:val="Normal"/>
+      </w:pPr>
+      <w:r>
+        <w:t xml:space="preserve">Identifikasi Masalah → Pengumpulan Data (Observasi, Wawancara, Studi Pustaka) → Analisis Kebutuhan Sistem → Perancangan Sistem (RAD: Requirements Planning, User Design) → Pembangunan Sistem (RAD: Construction) → Pengujian Sistem → Implementasi Sistem (RAD: Cutover) → Sistem Inventori Klinik Harmy Medika Berbasis Web</w:t>
+      </w:r>
+    </w:p>
+    <w:p>
+      <w:pPr>
+        <w:pStyle w:val="Normal"/>
+      </w:pPr>
+      <w:r>
+        <w:t xml:space="preserve">Dengan kerangka pemikiran tersebut, diharapkan sistem inventori yang dikembangkan dapat memberikan solusi nyata bagi Klinik Harmy Medika dalam mengatasi permasalahan pengelolaan persediaan obat, meningkatkan efisiensi operasional klinik, serta mendukung pengambilan keputusan yang lebih baik melalui ketersediaan data inventori yang akurat dan real-time.</w:t>
       </w:r>
     </w:p>
     <w:p>

</xml_diff>